<commit_message>
-comment bug -window too large -mounting location selector
</commit_message>
<xml_diff>
--- a/Developer Documentation.docx
+++ b/Developer Documentation.docx
@@ -90,15 +90,7 @@
     </w:p>
     <w:p>
       <w:r>
-        <w:t xml:space="preserve">2. </w:t>
-      </w:r>
-      <w:proofErr w:type="spellStart"/>
-      <w:r>
-        <w:t>PySimpleGUI</w:t>
-      </w:r>
-      <w:proofErr w:type="spellEnd"/>
-      <w:r>
-        <w:t xml:space="preserve"> : used to render the graphical user interface. </w:t>
+        <w:t xml:space="preserve">2. PySimpleGUI : used to render the graphical user interface. </w:t>
       </w:r>
       <w:hyperlink r:id="rId5" w:history="1">
         <w:r>
@@ -123,15 +115,7 @@
     </w:p>
     <w:p>
       <w:r>
-        <w:t xml:space="preserve">3. </w:t>
-      </w:r>
-      <w:proofErr w:type="spellStart"/>
-      <w:r>
-        <w:t>MathcadPy</w:t>
-      </w:r>
-      <w:proofErr w:type="spellEnd"/>
-      <w:r>
-        <w:t xml:space="preserve"> : wrapper written in python used to access the Mathcad </w:t>
+        <w:t xml:space="preserve">3. MathcadPy : wrapper written in python used to access the Mathcad </w:t>
       </w:r>
       <w:r>
         <w:t>API</w:t>
@@ -162,15 +146,7 @@
     </w:p>
     <w:p>
       <w:r>
-        <w:t xml:space="preserve">4. </w:t>
-      </w:r>
-      <w:proofErr w:type="spellStart"/>
-      <w:r>
-        <w:t>Openpyxl</w:t>
-      </w:r>
-      <w:proofErr w:type="spellEnd"/>
-      <w:r>
-        <w:t xml:space="preserve"> : used to interface with the excel documents.</w:t>
+        <w:t>4. Openpyxl : used to interface with the excel documents.</w:t>
       </w:r>
       <w:r>
         <w:t xml:space="preserve"> </w:t>
@@ -279,7 +255,13 @@
         <w:ind w:firstLine="455"/>
       </w:pPr>
       <w:r>
-        <w:t xml:space="preserve">All files are located in the </w:t>
+        <w:t xml:space="preserve">All files </w:t>
+      </w:r>
+      <w:r>
+        <w:t>are in</w:t>
+      </w:r>
+      <w:r>
+        <w:t xml:space="preserve"> the </w:t>
       </w:r>
       <w:r>
         <w:t>*</w:t>
@@ -322,11 +304,9 @@
       <w:r>
         <w:t xml:space="preserve">This file has information about how to re-create the development environment and how to package and distribute the application. Consult the section *Packaging and </w:t>
       </w:r>
-      <w:proofErr w:type="spellStart"/>
-      <w:r>
-        <w:t>Distribtion</w:t>
-      </w:r>
-      <w:proofErr w:type="spellEnd"/>
+      <w:r>
+        <w:t>Distribution</w:t>
+      </w:r>
       <w:r>
         <w:t xml:space="preserve">* for more information. </w:t>
       </w:r>
@@ -456,23 +436,7 @@
         </w:numPr>
       </w:pPr>
       <w:r>
-        <w:t>*./</w:t>
-      </w:r>
-      <w:proofErr w:type="spellStart"/>
-      <w:r>
-        <w:t>main_build</w:t>
-      </w:r>
-      <w:proofErr w:type="spellEnd"/>
-      <w:r>
-        <w:t>/</w:t>
-      </w:r>
-      <w:proofErr w:type="spellStart"/>
-      <w:r>
-        <w:t>MathcadPy</w:t>
-      </w:r>
-      <w:proofErr w:type="spellEnd"/>
-      <w:r>
-        <w:t>*</w:t>
+        <w:t>*./main_build/MathcadPy*</w:t>
       </w:r>
     </w:p>
     <w:p>
@@ -502,15 +466,7 @@
         </w:numPr>
       </w:pPr>
       <w:r>
-        <w:t>*./</w:t>
-      </w:r>
-      <w:proofErr w:type="spellStart"/>
-      <w:r>
-        <w:t>main_build</w:t>
-      </w:r>
-      <w:proofErr w:type="spellEnd"/>
-      <w:r>
-        <w:t>/dependencies*</w:t>
+        <w:t>*./main_build/dependencies*</w:t>
       </w:r>
     </w:p>
     <w:p>
@@ -659,11 +615,9 @@
       <w:r>
         <w:t xml:space="preserve">Anything having to do with generating reports or </w:t>
       </w:r>
-      <w:proofErr w:type="spellStart"/>
-      <w:r>
-        <w:t>mathcad</w:t>
-      </w:r>
-      <w:proofErr w:type="spellEnd"/>
+      <w:r>
+        <w:t>Mathcad</w:t>
+      </w:r>
       <w:r>
         <w:t xml:space="preserve"> calculations takes place in this file.</w:t>
       </w:r>
@@ -689,7 +643,15 @@
         </w:numPr>
       </w:pPr>
       <w:r>
-        <w:t>Validates inputs given by the user. Ensures proper inputs are given, and will throw error if not.</w:t>
+        <w:t xml:space="preserve">Validates inputs given by the user. Ensures proper inputs are </w:t>
+      </w:r>
+      <w:proofErr w:type="gramStart"/>
+      <w:r>
+        <w:t>given, and</w:t>
+      </w:r>
+      <w:proofErr w:type="gramEnd"/>
+      <w:r>
+        <w:t xml:space="preserve"> will throw error if not.</w:t>
       </w:r>
     </w:p>
     <w:p>
@@ -757,11 +719,9 @@
       <w:r>
         <w:t xml:space="preserve">Currently, the Mathcad API supports Mathcad Prime 3.0 and above. From my testing it works best with Mathcad Prime 7.0 (the </w:t>
       </w:r>
-      <w:proofErr w:type="spellStart"/>
-      <w:r>
-        <w:t>lastest</w:t>
-      </w:r>
-      <w:proofErr w:type="spellEnd"/>
+      <w:r>
+        <w:t>latest</w:t>
+      </w:r>
       <w:r>
         <w:t xml:space="preserve"> version). The API documentation can be located </w:t>
       </w:r>
@@ -1053,7 +1013,7 @@
     </w:p>
     <w:p>
       <w:pPr>
-        <w:ind w:left="720" w:firstLine="720"/>
+        <w:ind w:left="1440"/>
       </w:pPr>
       <w:r>
         <w:t xml:space="preserve">Appends </w:t>
@@ -1459,15 +1419,7 @@
         <w:ind w:left="720"/>
       </w:pPr>
       <w:r>
-        <w:t xml:space="preserve">The </w:t>
-      </w:r>
-      <w:proofErr w:type="spellStart"/>
-      <w:r>
-        <w:t>MathcadPy</w:t>
-      </w:r>
-      <w:proofErr w:type="spellEnd"/>
-      <w:r>
-        <w:t xml:space="preserve"> library is used as a wrapper that allows you to access </w:t>
+        <w:t xml:space="preserve">The MathcadPy library is used as a wrapper that allows you to access </w:t>
       </w:r>
       <w:r>
         <w:t>all</w:t>
@@ -2227,15 +2179,7 @@
       </w:r>
       <w:proofErr w:type="spellEnd"/>
       <w:r>
-        <w:t>/</w:t>
-      </w:r>
-      <w:proofErr w:type="spellStart"/>
-      <w:r>
-        <w:t>main_build</w:t>
-      </w:r>
-      <w:proofErr w:type="spellEnd"/>
-      <w:r>
-        <w:t>/dependencies/reports.py</w:t>
+        <w:t>/main_build/dependencies/reports.py</w:t>
       </w:r>
       <w:r>
         <w:t>*</w:t>
@@ -2304,15 +2248,7 @@
       </w:r>
       <w:proofErr w:type="spellEnd"/>
       <w:r>
-        <w:t>/</w:t>
-      </w:r>
-      <w:proofErr w:type="spellStart"/>
-      <w:r>
-        <w:t>main_build</w:t>
-      </w:r>
-      <w:proofErr w:type="spellEnd"/>
-      <w:r>
-        <w:t>/dependencies/reports.py</w:t>
+        <w:t>/main_build/dependencies/reports.py</w:t>
       </w:r>
       <w:r>
         <w:t>*</w:t>
@@ -2381,15 +2317,7 @@
       </w:r>
       <w:proofErr w:type="spellEnd"/>
       <w:r>
-        <w:t>/</w:t>
-      </w:r>
-      <w:proofErr w:type="spellStart"/>
-      <w:r>
-        <w:t>main_build</w:t>
-      </w:r>
-      <w:proofErr w:type="spellEnd"/>
-      <w:r>
-        <w:t>/dependencies/filestream.py</w:t>
+        <w:t>/main_build/dependencies/filestream.py</w:t>
       </w:r>
       <w:r>
         <w:t>*</w:t>
@@ -2448,15 +2376,7 @@
       </w:r>
       <w:proofErr w:type="spellEnd"/>
       <w:r>
-        <w:t>/</w:t>
-      </w:r>
-      <w:proofErr w:type="spellStart"/>
-      <w:r>
-        <w:t>main_build</w:t>
-      </w:r>
-      <w:proofErr w:type="spellEnd"/>
-      <w:r>
-        <w:t xml:space="preserve">/dependencies/filestream.py* </w:t>
+        <w:t xml:space="preserve">/main_build/dependencies/filestream.py* </w:t>
       </w:r>
     </w:p>
     <w:p>
@@ -2651,7 +2571,15 @@
         <w:ind w:left="1080"/>
       </w:pPr>
       <w:r>
-        <w:t>The user has the option to include preview images that correspond to the mounting locations. The images must be included in the excel document. Use the example_sheet.xlsx as a template. Images muse be .</w:t>
+        <w:t xml:space="preserve">The user has the option to include preview images that correspond to the mounting locations. The images must be included in the excel document. Use the example_sheet.xlsx as a template. </w:t>
+      </w:r>
+      <w:proofErr w:type="gramStart"/>
+      <w:r>
+        <w:t>Images</w:t>
+      </w:r>
+      <w:proofErr w:type="gramEnd"/>
+      <w:r>
+        <w:t xml:space="preserve"> muse be .</w:t>
       </w:r>
       <w:proofErr w:type="spellStart"/>
       <w:r>
@@ -2746,8 +2674,13 @@
         <w:t xml:space="preserve">. The function </w:t>
       </w:r>
       <w:proofErr w:type="spellStart"/>
-      <w:r>
-        <w:t>save_to_csv</w:t>
+      <w:proofErr w:type="gramStart"/>
+      <w:r>
+        <w:t>save</w:t>
+      </w:r>
+      <w:proofErr w:type="gramEnd"/>
+      <w:r>
+        <w:t>_to_csv</w:t>
       </w:r>
       <w:proofErr w:type="spellEnd"/>
       <w:r>
@@ -2937,7 +2870,15 @@
         <w:tab/>
       </w:r>
       <w:r>
-        <w:t>Create the virtual environment in the project's ./</w:t>
+        <w:t xml:space="preserve">Create the virtual environment in the </w:t>
+      </w:r>
+      <w:proofErr w:type="gramStart"/>
+      <w:r>
+        <w:t>project's</w:t>
+      </w:r>
+      <w:proofErr w:type="gramEnd"/>
+      <w:r>
+        <w:t xml:space="preserve"> ./</w:t>
       </w:r>
       <w:proofErr w:type="spellStart"/>
       <w:r>
@@ -3088,7 +3029,23 @@
         <w:ind w:left="720"/>
       </w:pPr>
       <w:r>
-        <w:t>I have found that PyInstaller is the best method to package python applications. It "freezes" the code in order to create an executable. Install PyInstaller using pip, and ensure that it is installed by typing *PyInstaller* in PowerShell. If it is properly installed, run the code below within the activated virtual environment to package the application. Copy the following code onto one line in PowerShell and run it.</w:t>
+        <w:t xml:space="preserve">I have found that PyInstaller is the best method to package python applications. </w:t>
+      </w:r>
+      <w:proofErr w:type="gramStart"/>
+      <w:r>
+        <w:t>It</w:t>
+      </w:r>
+      <w:proofErr w:type="gramEnd"/>
+      <w:r>
+        <w:t xml:space="preserve"> "freezes" the code in order to create an executable. Install PyInstaller using </w:t>
+      </w:r>
+      <w:proofErr w:type="gramStart"/>
+      <w:r>
+        <w:t>pip, and</w:t>
+      </w:r>
+      <w:proofErr w:type="gramEnd"/>
+      <w:r>
+        <w:t xml:space="preserve"> ensure that it is installed by typing *PyInstaller* in PowerShell. If it is properly installed, run the code below within the activated virtual environment to package the application. Copy the following code onto one line in PowerShell and run it.</w:t>
       </w:r>
     </w:p>
     <w:p>

</xml_diff>